<commit_message>
Submitted Starter guide questions
</commit_message>
<xml_diff>
--- a/StarterGuideQuestions.docx
+++ b/StarterGuideQuestions.docx
@@ -63,6 +63,27 @@
     <w:p>
       <w:pPr>
         <w:pStyle w:val="normal0"/>
+        <w:contextualSpacing/>
+      </w:pPr>
+    </w:p>
+    <w:p>
+      <w:pPr>
+        <w:pStyle w:val="normal0"/>
+        <w:contextualSpacing/>
+      </w:pPr>
+      <w:r>
+        <w:t>Site:</w:t>
+      </w:r>
+    </w:p>
+    <w:p>
+      <w:pPr>
+        <w:pStyle w:val="normal0"/>
+        <w:contextualSpacing/>
+      </w:pPr>
+    </w:p>
+    <w:p>
+      <w:pPr>
+        <w:pStyle w:val="normal0"/>
         <w:numPr>
           <w:ilvl w:val="0"/>
           <w:numId w:val="1"/>
@@ -77,6 +98,30 @@
     <w:p>
       <w:pPr>
         <w:pStyle w:val="normal0"/>
+        <w:contextualSpacing/>
+      </w:pPr>
+    </w:p>
+    <w:p>
+      <w:pPr>
+        <w:pStyle w:val="normal0"/>
+        <w:contextualSpacing/>
+      </w:pPr>
+      <w:r>
+        <w:t>Multimedia such as images, video</w:t>
+      </w:r>
+      <w:r>
+        <w:t>, and audio clips are difficult for search engines to analyze and understand.</w:t>
+      </w:r>
+    </w:p>
+    <w:p>
+      <w:pPr>
+        <w:pStyle w:val="normal0"/>
+        <w:contextualSpacing/>
+      </w:pPr>
+    </w:p>
+    <w:p>
+      <w:pPr>
+        <w:pStyle w:val="normal0"/>
         <w:numPr>
           <w:ilvl w:val="0"/>
           <w:numId w:val="1"/>
@@ -105,7 +150,23 @@
           <w:color w:val="auto"/>
           <w:shd w:val="clear" w:color="auto" w:fill="FFFFFF"/>
         </w:rPr>
-        <w:t>Orphaned files are any pages, images, stylesheets or other content on your server that are no longer used by your active website.</w:t>
+        <w:t xml:space="preserve">Orphaned files are any pages, images, </w:t>
+      </w:r>
+      <w:proofErr w:type="spellStart"/>
+      <w:r>
+        <w:rPr>
+          <w:color w:val="auto"/>
+          <w:shd w:val="clear" w:color="auto" w:fill="FFFFFF"/>
+        </w:rPr>
+        <w:t>stylesheets</w:t>
+      </w:r>
+      <w:proofErr w:type="spellEnd"/>
+      <w:r>
+        <w:rPr>
+          <w:color w:val="auto"/>
+          <w:shd w:val="clear" w:color="auto" w:fill="FFFFFF"/>
+        </w:rPr>
+        <w:t xml:space="preserve"> or other content on your server that are no longer used by your active website.</w:t>
       </w:r>
       <w:r>
         <w:rPr>
@@ -145,6 +206,46 @@
     <w:p>
       <w:pPr>
         <w:pStyle w:val="normal0"/>
+        <w:contextualSpacing/>
+      </w:pPr>
+    </w:p>
+    <w:p>
+      <w:pPr>
+        <w:pStyle w:val="normal0"/>
+        <w:contextualSpacing/>
+      </w:pPr>
+      <w:r>
+        <w:t xml:space="preserve">URL rewriting improves the usability and search friendliness of site by providing a memorable URL instead of </w:t>
+      </w:r>
+      <w:r>
+        <w:t xml:space="preserve">the default URL </w:t>
+      </w:r>
+      <w:proofErr w:type="gramStart"/>
+      <w:r>
+        <w:t>which</w:t>
+      </w:r>
+      <w:proofErr w:type="gramEnd"/>
+      <w:r>
+        <w:t xml:space="preserve"> is less user friendly. This page gives an example of URL rewriting. </w:t>
+      </w:r>
+      <w:hyperlink r:id="rId5" w:history="1">
+        <w:r>
+          <w:rPr>
+            <w:rStyle w:val="Hyperlink"/>
+          </w:rPr>
+          <w:t>https://www.addedbytes.com/blog/url-rewriting-for-beginners</w:t>
+        </w:r>
+      </w:hyperlink>
+    </w:p>
+    <w:p>
+      <w:pPr>
+        <w:pStyle w:val="normal0"/>
+        <w:contextualSpacing/>
+      </w:pPr>
+    </w:p>
+    <w:p>
+      <w:pPr>
+        <w:pStyle w:val="normal0"/>
         <w:numPr>
           <w:ilvl w:val="0"/>
           <w:numId w:val="1"/>
@@ -186,8 +287,29 @@
         <w:contextualSpacing/>
       </w:pPr>
       <w:r>
-        <w:t>A 301 redirect is a permanent redirect of a url which passes between 90-99% ranking power to the redirected page.</w:t>
-      </w:r>
+        <w:t xml:space="preserve">A 301 redirect is a permanent redirect of a </w:t>
+      </w:r>
+      <w:proofErr w:type="spellStart"/>
+      <w:proofErr w:type="gramStart"/>
+      <w:r>
+        <w:t>url</w:t>
+      </w:r>
+      <w:proofErr w:type="spellEnd"/>
+      <w:proofErr w:type="gramEnd"/>
+      <w:r>
+        <w:t xml:space="preserve"> which passes between 90-99% ranking power to the redirected page.</w:t>
+      </w:r>
+      <w:r>
+        <w:t xml:space="preserve"> </w:t>
+      </w:r>
+      <w:hyperlink r:id="rId6" w:history="1">
+        <w:r>
+          <w:rPr>
+            <w:rStyle w:val="Hyperlink"/>
+          </w:rPr>
+          <w:t>https://www.peopleshost.com/2017/05/permanent-301-redirect-htaccess-code-example/</w:t>
+        </w:r>
+      </w:hyperlink>
     </w:p>
     <w:p>
       <w:pPr>
@@ -206,7 +328,15 @@
         <w:contextualSpacing/>
       </w:pPr>
       <w:r>
-        <w:t>Why are iframes considered a poor choice for SEO?</w:t>
+        <w:t xml:space="preserve">Why are </w:t>
+      </w:r>
+      <w:proofErr w:type="spellStart"/>
+      <w:r>
+        <w:t>iframes</w:t>
+      </w:r>
+      <w:proofErr w:type="spellEnd"/>
+      <w:r>
+        <w:t xml:space="preserve"> considered a poor choice for SEO?</w:t>
       </w:r>
     </w:p>
     <w:p>
@@ -224,7 +354,23 @@
         </w:rPr>
       </w:pPr>
       <w:r>
-        <w:t xml:space="preserve">The content within iframes is not typically crawled or indexed and credit is not attributed to the page where iframes are embedded. </w:t>
+        <w:t xml:space="preserve">The content within </w:t>
+      </w:r>
+      <w:proofErr w:type="spellStart"/>
+      <w:r>
+        <w:t>iframes</w:t>
+      </w:r>
+      <w:proofErr w:type="spellEnd"/>
+      <w:r>
+        <w:t xml:space="preserve"> is not typically crawled or indexed and credit is not attributed to the page where </w:t>
+      </w:r>
+      <w:proofErr w:type="spellStart"/>
+      <w:r>
+        <w:t>iframes</w:t>
+      </w:r>
+      <w:proofErr w:type="spellEnd"/>
+      <w:r>
+        <w:t xml:space="preserve"> are embedded. </w:t>
       </w:r>
       <w:r>
         <w:rPr>
@@ -232,7 +378,43 @@
           <w:szCs w:val="21"/>
           <w:shd w:val="clear" w:color="auto" w:fill="FFFFFF"/>
         </w:rPr>
-        <w:t>Because the content within the iframe is attributed to the source URL and not your own page, iframes to not offer any inherent SEO value for your on-page optimization.</w:t>
+        <w:t xml:space="preserve">Because the content within the </w:t>
+      </w:r>
+      <w:proofErr w:type="spellStart"/>
+      <w:r>
+        <w:rPr>
+          <w:color w:val="auto"/>
+          <w:szCs w:val="21"/>
+          <w:shd w:val="clear" w:color="auto" w:fill="FFFFFF"/>
+        </w:rPr>
+        <w:t>iframe</w:t>
+      </w:r>
+      <w:proofErr w:type="spellEnd"/>
+      <w:r>
+        <w:rPr>
+          <w:color w:val="auto"/>
+          <w:szCs w:val="21"/>
+          <w:shd w:val="clear" w:color="auto" w:fill="FFFFFF"/>
+        </w:rPr>
+        <w:t xml:space="preserve"> is attributed to the source URL and not your own page, </w:t>
+      </w:r>
+      <w:proofErr w:type="spellStart"/>
+      <w:r>
+        <w:rPr>
+          <w:color w:val="auto"/>
+          <w:szCs w:val="21"/>
+          <w:shd w:val="clear" w:color="auto" w:fill="FFFFFF"/>
+        </w:rPr>
+        <w:t>iframes</w:t>
+      </w:r>
+      <w:proofErr w:type="spellEnd"/>
+      <w:r>
+        <w:rPr>
+          <w:color w:val="auto"/>
+          <w:szCs w:val="21"/>
+          <w:shd w:val="clear" w:color="auto" w:fill="FFFFFF"/>
+        </w:rPr>
+        <w:t xml:space="preserve"> to not offer any inherent SEO value for your on-page optimization.</w:t>
       </w:r>
     </w:p>
     <w:p>
@@ -272,6 +454,12 @@
       <w:r>
         <w:t>as the first line displayed in a search query</w:t>
       </w:r>
+      <w:r>
+        <w:t xml:space="preserve"> and it is also displayed at the top of your browser </w:t>
+      </w:r>
+      <w:r>
+        <w:t>and acts as a placeholder, especially for users with multiple open tabs.</w:t>
+      </w:r>
     </w:p>
     <w:p>
       <w:pPr>
@@ -331,6 +519,41 @@
     <w:p>
       <w:pPr>
         <w:pStyle w:val="normal0"/>
+        <w:contextualSpacing/>
+      </w:pPr>
+    </w:p>
+    <w:p>
+      <w:pPr>
+        <w:pStyle w:val="normal0"/>
+        <w:contextualSpacing/>
+      </w:pPr>
+      <w:r>
+        <w:t>The title tag tells both users and search engines what the topic of the page is.</w:t>
+      </w:r>
+      <w:r>
+        <w:t xml:space="preserve"> </w:t>
+      </w:r>
+      <w:r>
+        <w:t xml:space="preserve">Title case doesn’t necessarily have an effect on the search engine but is more readable for users, thus promoting more visits to the site. This post shows an example of the visual difference between title case and all caps. </w:t>
+      </w:r>
+      <w:hyperlink r:id="rId7" w:history="1">
+        <w:r>
+          <w:rPr>
+            <w:rStyle w:val="Hyperlink"/>
+          </w:rPr>
+          <w:t>http://www.accella.net/knowledgebase/advice/does-capitalization-of-title-tags-affect-seo-ranking/</w:t>
+        </w:r>
+      </w:hyperlink>
+    </w:p>
+    <w:p>
+      <w:pPr>
+        <w:pStyle w:val="normal0"/>
+        <w:contextualSpacing/>
+      </w:pPr>
+    </w:p>
+    <w:p>
+      <w:pPr>
+        <w:pStyle w:val="normal0"/>
         <w:numPr>
           <w:ilvl w:val="0"/>
           <w:numId w:val="1"/>
@@ -339,8 +562,61 @@
         <w:contextualSpacing/>
       </w:pPr>
       <w:r>
-        <w:t>From an SEO perspective how should you treat the meta tags, description and keywords? Should they be totally ignored, or if they have data entered for them, how much time should you dedicate?</w:t>
-      </w:r>
+        <w:t xml:space="preserve">From an SEO perspective how should you treat the </w:t>
+      </w:r>
+      <w:proofErr w:type="gramStart"/>
+      <w:r>
+        <w:t>meta</w:t>
+      </w:r>
+      <w:proofErr w:type="gramEnd"/>
+      <w:r>
+        <w:t xml:space="preserve"> tags, description and keywords? Should they be totally ignored, or if they have data entered for them, how much time should you dedicate?</w:t>
+      </w:r>
+    </w:p>
+    <w:p>
+      <w:pPr>
+        <w:pStyle w:val="normal0"/>
+        <w:contextualSpacing/>
+      </w:pPr>
+    </w:p>
+    <w:p>
+      <w:pPr>
+        <w:rPr>
+          <w:color w:val="auto"/>
+        </w:rPr>
+      </w:pPr>
+      <w:r>
+        <w:rPr>
+          <w:color w:val="auto"/>
+        </w:rPr>
+        <w:t xml:space="preserve">Description </w:t>
+      </w:r>
+      <w:proofErr w:type="gramStart"/>
+      <w:r>
+        <w:rPr>
+          <w:color w:val="auto"/>
+        </w:rPr>
+        <w:t>meta</w:t>
+      </w:r>
+      <w:proofErr w:type="gramEnd"/>
+      <w:r>
+        <w:rPr>
+          <w:color w:val="auto"/>
+        </w:rPr>
+        <w:t xml:space="preserve"> tags are important because Google might use them as snippets for your pages.</w:t>
+      </w:r>
+      <w:r>
+        <w:rPr>
+          <w:color w:val="auto"/>
+        </w:rPr>
+        <w:t xml:space="preserve"> You may dedicate a sentence or two or a short paragraph to the page’s description. This helps the search engine and user determine what the page is about.</w:t>
+      </w:r>
+    </w:p>
+    <w:p>
+      <w:pPr>
+        <w:pStyle w:val="normal0"/>
+        <w:contextualSpacing/>
+      </w:pPr>
     </w:p>
     <w:p>
       <w:pPr>
@@ -359,6 +635,27 @@
     <w:p>
       <w:pPr>
         <w:pStyle w:val="normal0"/>
+        <w:contextualSpacing/>
+      </w:pPr>
+    </w:p>
+    <w:p>
+      <w:pPr>
+        <w:pStyle w:val="normal0"/>
+        <w:contextualSpacing/>
+      </w:pPr>
+      <w:r>
+        <w:t>JavaScript and CSS should be stored separately from the HTML page to optimize your pages’ loading speed. Content (HTML) and visuals (CSS) should load first and then take care of JavaScript functionality.</w:t>
+      </w:r>
+    </w:p>
+    <w:p>
+      <w:pPr>
+        <w:pStyle w:val="normal0"/>
+        <w:contextualSpacing/>
+      </w:pPr>
+    </w:p>
+    <w:p>
+      <w:pPr>
+        <w:pStyle w:val="normal0"/>
         <w:numPr>
           <w:ilvl w:val="0"/>
           <w:numId w:val="1"/>
@@ -373,6 +670,70 @@
     <w:p>
       <w:pPr>
         <w:pStyle w:val="normal0"/>
+        <w:contextualSpacing/>
+      </w:pPr>
+    </w:p>
+    <w:p>
+      <w:pPr>
+        <w:rPr>
+          <w:color w:val="auto"/>
+          <w:sz w:val="24"/>
+          <w:szCs w:val="25"/>
+          <w:shd w:val="clear" w:color="auto" w:fill="FFFFFF"/>
+        </w:rPr>
+      </w:pPr>
+      <w:r>
+        <w:rPr>
+          <w:color w:val="222222"/>
+          <w:szCs w:val="25"/>
+          <w:shd w:val="clear" w:color="auto" w:fill="FFFFFF"/>
+        </w:rPr>
+        <w:t xml:space="preserve">Rich Snippets is the term used to describe structured data markup that site operators can add to their existing HTML, which in turn allow search engines to better understand what information is contained on each web page. This is useful for SEO because </w:t>
+      </w:r>
+      <w:r>
+        <w:rPr>
+          <w:color w:val="auto"/>
+          <w:szCs w:val="25"/>
+          <w:shd w:val="clear" w:color="auto" w:fill="FFFFFF"/>
+        </w:rPr>
+        <w:t>w</w:t>
+      </w:r>
+      <w:r>
+        <w:rPr>
+          <w:color w:val="auto"/>
+          <w:szCs w:val="25"/>
+          <w:shd w:val="clear" w:color="auto" w:fill="FFFFFF"/>
+        </w:rPr>
+        <w:t>hen Rich Snippets are employed, Google is now able to display a bit more information about the actual result, including whether this particular result is a review, a person, a product, business and more.</w:t>
+      </w:r>
+      <w:r>
+        <w:rPr>
+          <w:color w:val="auto"/>
+          <w:szCs w:val="25"/>
+          <w:shd w:val="clear" w:color="auto" w:fill="FFFFFF"/>
+        </w:rPr>
+        <w:t xml:space="preserve"> This page has examples of that. </w:t>
+      </w:r>
+      <w:hyperlink r:id="rId8" w:history="1">
+        <w:r>
+          <w:rPr>
+            <w:rStyle w:val="Hyperlink"/>
+            <w:szCs w:val="25"/>
+            <w:shd w:val="clear" w:color="auto" w:fill="FFFFFF"/>
+          </w:rPr>
+          <w:t>https://unamo.com/blog/seo/beginners-guide-rich-snippets</w:t>
+        </w:r>
+      </w:hyperlink>
+    </w:p>
+    <w:p>
+      <w:pPr>
+        <w:pStyle w:val="normal0"/>
+        <w:contextualSpacing/>
+      </w:pPr>
+    </w:p>
+    <w:p>
+      <w:pPr>
+        <w:pStyle w:val="normal0"/>
         <w:numPr>
           <w:ilvl w:val="0"/>
           <w:numId w:val="1"/>
@@ -381,8 +742,42 @@
         <w:contextualSpacing/>
       </w:pPr>
       <w:r>
-        <w:t>What is microdata format?</w:t>
-      </w:r>
+        <w:t xml:space="preserve">What is </w:t>
+      </w:r>
+      <w:proofErr w:type="spellStart"/>
+      <w:r>
+        <w:t>microdata</w:t>
+      </w:r>
+      <w:proofErr w:type="spellEnd"/>
+      <w:r>
+        <w:t xml:space="preserve"> format?</w:t>
+      </w:r>
+    </w:p>
+    <w:p>
+      <w:pPr>
+        <w:pStyle w:val="normal0"/>
+        <w:contextualSpacing/>
+      </w:pPr>
+    </w:p>
+    <w:p>
+      <w:pPr>
+        <w:pStyle w:val="normal0"/>
+        <w:contextualSpacing/>
+      </w:pPr>
+      <w:proofErr w:type="spellStart"/>
+      <w:r>
+        <w:t>Microdata</w:t>
+      </w:r>
+      <w:proofErr w:type="spellEnd"/>
+      <w:r>
+        <w:t xml:space="preserve"> is an HTML specification used to nest metadata within existing content on web pages.</w:t>
+      </w:r>
+    </w:p>
+    <w:p>
+      <w:pPr>
+        <w:pStyle w:val="normal0"/>
+        <w:contextualSpacing/>
+      </w:pPr>
     </w:p>
     <w:p>
       <w:pPr>
@@ -406,6 +801,32 @@
     <w:p>
       <w:pPr>
         <w:pStyle w:val="normal0"/>
+        <w:contextualSpacing/>
+      </w:pPr>
+    </w:p>
+    <w:p>
+      <w:pPr>
+        <w:rPr>
+          <w:color w:val="auto"/>
+        </w:rPr>
+      </w:pPr>
+      <w:r>
+        <w:rPr>
+          <w:szCs w:val="28"/>
+          <w:shd w:val="clear" w:color="auto" w:fill="FFFFFF"/>
+        </w:rPr>
+        <w:t>The structure of a website or a shop is of great importance for its chances to rank in search engines. It helps the search engine understand your site, prevents competing with your own content, and deals with changes in your website.</w:t>
+      </w:r>
+    </w:p>
+    <w:p>
+      <w:pPr>
+        <w:pStyle w:val="normal0"/>
+        <w:contextualSpacing/>
+      </w:pPr>
+    </w:p>
+    <w:p>
+      <w:pPr>
+        <w:pStyle w:val="normal0"/>
         <w:numPr>
           <w:ilvl w:val="0"/>
           <w:numId w:val="1"/>
@@ -426,6 +847,45 @@
     <w:p>
       <w:pPr>
         <w:pStyle w:val="normal0"/>
+        <w:contextualSpacing/>
+        <w:rPr>
+          <w:highlight w:val="white"/>
+        </w:rPr>
+      </w:pPr>
+    </w:p>
+    <w:p>
+      <w:pPr>
+        <w:pStyle w:val="normal0"/>
+        <w:contextualSpacing/>
+        <w:rPr>
+          <w:highlight w:val="white"/>
+        </w:rPr>
+      </w:pPr>
+      <w:r>
+        <w:rPr>
+          <w:highlight w:val="white"/>
+        </w:rPr>
+        <w:t xml:space="preserve">File name, title tag, h1, sub-headings, in the actual content, anchor tags, </w:t>
+      </w:r>
+      <w:r>
+        <w:rPr>
+          <w:highlight w:val="white"/>
+        </w:rPr>
+        <w:t>in the first 25 words of your page, and in the last 25 words of your page</w:t>
+      </w:r>
+    </w:p>
+    <w:p>
+      <w:pPr>
+        <w:pStyle w:val="normal0"/>
+        <w:contextualSpacing/>
+        <w:rPr>
+          <w:highlight w:val="white"/>
+        </w:rPr>
+      </w:pPr>
+    </w:p>
+    <w:p>
+      <w:pPr>
+        <w:pStyle w:val="normal0"/>
         <w:numPr>
           <w:ilvl w:val="0"/>
           <w:numId w:val="1"/>
@@ -440,8 +900,73 @@
         <w:rPr>
           <w:highlight w:val="white"/>
         </w:rPr>
-        <w:t>Should you use use the term “Click here” on your site? Explain.</w:t>
-      </w:r>
+        <w:t xml:space="preserve">Should you use </w:t>
+      </w:r>
+      <w:proofErr w:type="spellStart"/>
+      <w:r>
+        <w:rPr>
+          <w:highlight w:val="white"/>
+        </w:rPr>
+        <w:t>use</w:t>
+      </w:r>
+      <w:proofErr w:type="spellEnd"/>
+      <w:r>
+        <w:rPr>
+          <w:highlight w:val="white"/>
+        </w:rPr>
+        <w:t xml:space="preserve"> the term “Click here” on your site? Explain.</w:t>
+      </w:r>
+    </w:p>
+    <w:p>
+      <w:pPr>
+        <w:pStyle w:val="normal0"/>
+        <w:contextualSpacing/>
+        <w:rPr>
+          <w:highlight w:val="white"/>
+        </w:rPr>
+      </w:pPr>
+    </w:p>
+    <w:p>
+      <w:pPr>
+        <w:rPr>
+          <w:color w:val="auto"/>
+        </w:rPr>
+      </w:pPr>
+      <w:r>
+        <w:rPr>
+          <w:color w:val="333333"/>
+          <w:szCs w:val="23"/>
+          <w:shd w:val="clear" w:color="auto" w:fill="FFFFFF"/>
+        </w:rPr>
+        <w:t xml:space="preserve">Just like sighted users scan the page for linked text, </w:t>
+      </w:r>
+      <w:proofErr w:type="gramStart"/>
+      <w:r>
+        <w:rPr>
+          <w:color w:val="333333"/>
+          <w:szCs w:val="23"/>
+          <w:shd w:val="clear" w:color="auto" w:fill="FFFFFF"/>
+        </w:rPr>
+        <w:t>visually-impaired</w:t>
+      </w:r>
+      <w:proofErr w:type="gramEnd"/>
+      <w:r>
+        <w:rPr>
+          <w:color w:val="333333"/>
+          <w:szCs w:val="23"/>
+          <w:shd w:val="clear" w:color="auto" w:fill="FFFFFF"/>
+        </w:rPr>
+        <w:t xml:space="preserve"> users can use their screen readers to scan for links. As a result, screen reader users often do not read the link within the context of the rest of the page. Using descriptive text properly explains the context of links to the screen reader user.</w:t>
+      </w:r>
+    </w:p>
+    <w:p>
+      <w:pPr>
+        <w:pStyle w:val="normal0"/>
+        <w:contextualSpacing/>
+        <w:rPr>
+          <w:highlight w:val="white"/>
+        </w:rPr>
+      </w:pPr>
     </w:p>
     <w:p>
       <w:pPr>
@@ -460,8 +985,91 @@
         <w:rPr>
           <w:highlight w:val="white"/>
         </w:rPr>
-        <w:t>Why is javascript not used by search engines? (this gets a little technical). Keep in mind that it is not necessarily bad to use JavaScript menus just include a way that the search engine can find all of your pages within your site.</w:t>
-      </w:r>
+        <w:t xml:space="preserve">Why </w:t>
+      </w:r>
+      <w:proofErr w:type="gramStart"/>
+      <w:r>
+        <w:rPr>
+          <w:highlight w:val="white"/>
+        </w:rPr>
+        <w:t xml:space="preserve">is </w:t>
+      </w:r>
+      <w:proofErr w:type="spellStart"/>
+      <w:r>
+        <w:rPr>
+          <w:highlight w:val="white"/>
+        </w:rPr>
+        <w:t>javascript</w:t>
+      </w:r>
+      <w:proofErr w:type="spellEnd"/>
+      <w:r>
+        <w:rPr>
+          <w:highlight w:val="white"/>
+        </w:rPr>
+        <w:t xml:space="preserve"> not used by search engines</w:t>
+      </w:r>
+      <w:proofErr w:type="gramEnd"/>
+      <w:r>
+        <w:rPr>
+          <w:highlight w:val="white"/>
+        </w:rPr>
+        <w:t>? (</w:t>
+      </w:r>
+      <w:proofErr w:type="gramStart"/>
+      <w:r>
+        <w:rPr>
+          <w:highlight w:val="white"/>
+        </w:rPr>
+        <w:t>this</w:t>
+      </w:r>
+      <w:proofErr w:type="gramEnd"/>
+      <w:r>
+        <w:rPr>
+          <w:highlight w:val="white"/>
+        </w:rPr>
+        <w:t xml:space="preserve"> gets a little technical). Keep in mind that it is not necessarily bad to use JavaScript menus just include a way that the search engine can find all of your pages within your site.</w:t>
+      </w:r>
+    </w:p>
+    <w:p>
+      <w:pPr>
+        <w:pStyle w:val="normal0"/>
+        <w:contextualSpacing/>
+        <w:rPr>
+          <w:highlight w:val="white"/>
+        </w:rPr>
+      </w:pPr>
+    </w:p>
+    <w:p>
+      <w:pPr>
+        <w:pStyle w:val="normal0"/>
+        <w:contextualSpacing/>
+        <w:rPr>
+          <w:highlight w:val="white"/>
+        </w:rPr>
+      </w:pPr>
+      <w:proofErr w:type="gramStart"/>
+      <w:r>
+        <w:rPr>
+          <w:highlight w:val="white"/>
+        </w:rPr>
+        <w:t>JavaScript is not used by search engines</w:t>
+      </w:r>
+      <w:proofErr w:type="gramEnd"/>
+      <w:r>
+        <w:rPr>
+          <w:highlight w:val="white"/>
+        </w:rPr>
+        <w:t xml:space="preserve"> because the crawlers have a difficult time search through JavaScript to find the information they are looking for, such as keywords and relative text about the site.</w:t>
+      </w:r>
+    </w:p>
+    <w:p>
+      <w:pPr>
+        <w:pStyle w:val="normal0"/>
+        <w:contextualSpacing/>
+        <w:rPr>
+          <w:highlight w:val="white"/>
+        </w:rPr>
+      </w:pPr>
     </w:p>
     <w:p>
       <w:pPr>
@@ -480,8 +1088,82 @@
         <w:rPr>
           <w:highlight w:val="white"/>
         </w:rPr>
-        <w:t>Describe a situation where you would use the geo meta tag.</w:t>
-      </w:r>
+        <w:t xml:space="preserve">Describe a situation where you would use the geo </w:t>
+      </w:r>
+      <w:proofErr w:type="gramStart"/>
+      <w:r>
+        <w:rPr>
+          <w:highlight w:val="white"/>
+        </w:rPr>
+        <w:t>meta</w:t>
+      </w:r>
+      <w:proofErr w:type="gramEnd"/>
+      <w:r>
+        <w:rPr>
+          <w:highlight w:val="white"/>
+        </w:rPr>
+        <w:t xml:space="preserve"> tag.</w:t>
+      </w:r>
+    </w:p>
+    <w:p>
+      <w:pPr>
+        <w:pStyle w:val="normal0"/>
+        <w:contextualSpacing/>
+        <w:rPr>
+          <w:highlight w:val="white"/>
+        </w:rPr>
+      </w:pPr>
+    </w:p>
+    <w:p>
+      <w:pPr>
+        <w:rPr>
+          <w:rFonts w:ascii="Times" w:hAnsi="Times"/>
+          <w:color w:val="auto"/>
+        </w:rPr>
+      </w:pPr>
+      <w:r>
+        <w:rPr>
+          <w:color w:val="auto"/>
+          <w:szCs w:val="25"/>
+          <w:shd w:val="clear" w:color="auto" w:fill="FFFFFF"/>
+        </w:rPr>
+        <w:t xml:space="preserve">Geo </w:t>
+      </w:r>
+      <w:proofErr w:type="gramStart"/>
+      <w:r>
+        <w:rPr>
+          <w:color w:val="auto"/>
+          <w:szCs w:val="25"/>
+          <w:shd w:val="clear" w:color="auto" w:fill="FFFFFF"/>
+        </w:rPr>
+        <w:t>meta</w:t>
+      </w:r>
+      <w:proofErr w:type="gramEnd"/>
+      <w:r>
+        <w:rPr>
+          <w:color w:val="auto"/>
+          <w:szCs w:val="25"/>
+          <w:shd w:val="clear" w:color="auto" w:fill="FFFFFF"/>
+        </w:rPr>
+        <w:t xml:space="preserve"> tags</w:t>
+      </w:r>
+      <w:r>
+        <w:rPr>
+          <w:color w:val="auto"/>
+          <w:szCs w:val="25"/>
+          <w:shd w:val="clear" w:color="auto" w:fill="FFFFFF"/>
+        </w:rPr>
+        <w:t xml:space="preserve"> are for use if you have a physical location that is important for your business, for example a restaurant. They can also be used for businesses that have stores throughout the country, with Geo Tags assigned to any corresponding page for each individual location.</w:t>
+      </w:r>
+    </w:p>
+    <w:p>
+      <w:pPr>
+        <w:pStyle w:val="normal0"/>
+        <w:contextualSpacing/>
+        <w:rPr>
+          <w:highlight w:val="white"/>
+        </w:rPr>
+      </w:pPr>
     </w:p>
     <w:p>
       <w:pPr>
@@ -503,6 +1185,51 @@
         <w:t>What is the Panda update? Provide an example of how it is different from Google’s earlier algorithm.</w:t>
       </w:r>
     </w:p>
+    <w:p/>
+    <w:p>
+      <w:pPr>
+        <w:rPr>
+          <w:color w:val="272733"/>
+          <w:szCs w:val="28"/>
+          <w:shd w:val="clear" w:color="auto" w:fill="FFFFFF"/>
+        </w:rPr>
+      </w:pPr>
+      <w:r>
+        <w:rPr>
+          <w:color w:val="272733"/>
+          <w:szCs w:val="28"/>
+          <w:shd w:val="clear" w:color="auto" w:fill="FFFFFF"/>
+        </w:rPr>
+        <w:t>The stated purpose of the Google Panda algorithm update was to reward high-quality websites and diminish the presence of low-quality websites in Google’s organic search engine results.</w:t>
+      </w:r>
+      <w:r>
+        <w:rPr>
+          <w:color w:val="272733"/>
+          <w:szCs w:val="28"/>
+          <w:shd w:val="clear" w:color="auto" w:fill="FFFFFF"/>
+        </w:rPr>
+        <w:t xml:space="preserve"> This site gives an example of what Google’s original algorithm would search for. </w:t>
+      </w:r>
+      <w:hyperlink r:id="rId9" w:history="1">
+        <w:r>
+          <w:rPr>
+            <w:rStyle w:val="Hyperlink"/>
+            <w:szCs w:val="28"/>
+            <w:shd w:val="clear" w:color="auto" w:fill="FFFFFF"/>
+          </w:rPr>
+          <w:t>https://moz.com/blog/google-algorithm-cheat-sheet-panda-penguin-hummingbird</w:t>
+        </w:r>
+      </w:hyperlink>
+    </w:p>
+    <w:p>
+      <w:pPr>
+        <w:pStyle w:val="normal0"/>
+        <w:contextualSpacing/>
+        <w:rPr>
+          <w:highlight w:val="white"/>
+        </w:rPr>
+      </w:pPr>
+    </w:p>
     <w:p>
       <w:pPr>
         <w:pStyle w:val="normal0"/>
@@ -523,6 +1250,54 @@
     <w:p>
       <w:pPr>
         <w:pStyle w:val="normal0"/>
+        <w:contextualSpacing/>
+      </w:pPr>
+    </w:p>
+    <w:p>
+      <w:pPr>
+        <w:rPr>
+          <w:color w:val="auto"/>
+        </w:rPr>
+      </w:pPr>
+      <w:r>
+        <w:rPr>
+          <w:color w:val="auto"/>
+          <w:szCs w:val="28"/>
+          <w:shd w:val="clear" w:color="auto" w:fill="FFFFFF"/>
+        </w:rPr>
+        <w:t xml:space="preserve">The goal of Penguin is to reduce the trust that Google has in sites that have cheated by creating unnatural </w:t>
+      </w:r>
+      <w:proofErr w:type="spellStart"/>
+      <w:r>
+        <w:rPr>
+          <w:color w:val="auto"/>
+          <w:szCs w:val="28"/>
+          <w:shd w:val="clear" w:color="auto" w:fill="FFFFFF"/>
+        </w:rPr>
+        <w:t>backlinks</w:t>
+      </w:r>
+      <w:proofErr w:type="spellEnd"/>
+      <w:r>
+        <w:rPr>
+          <w:color w:val="auto"/>
+          <w:szCs w:val="28"/>
+          <w:shd w:val="clear" w:color="auto" w:fill="FFFFFF"/>
+        </w:rPr>
+        <w:t xml:space="preserve"> in order to gain an advantage in the Google results.</w:t>
+      </w:r>
+    </w:p>
+    <w:p>
+      <w:pPr>
+        <w:pStyle w:val="normal0"/>
+        <w:contextualSpacing/>
+        <w:rPr>
+          <w:highlight w:val="white"/>
+        </w:rPr>
+      </w:pPr>
+    </w:p>
+    <w:p>
+      <w:pPr>
+        <w:pStyle w:val="normal0"/>
         <w:numPr>
           <w:ilvl w:val="0"/>
           <w:numId w:val="1"/>
@@ -537,6 +1312,34 @@
     <w:p>
       <w:pPr>
         <w:pStyle w:val="normal0"/>
+        <w:contextualSpacing/>
+      </w:pPr>
+    </w:p>
+    <w:p>
+      <w:pPr>
+        <w:rPr>
+          <w:rFonts w:ascii="Times" w:hAnsi="Times"/>
+          <w:color w:val="auto"/>
+        </w:rPr>
+      </w:pPr>
+      <w:r>
+        <w:rPr>
+          <w:color w:val="222222"/>
+          <w:szCs w:val="25"/>
+          <w:shd w:val="clear" w:color="auto" w:fill="FFFFFF"/>
+        </w:rPr>
+        <w:t>The simplest explanation is that XML is primarily for the search engines while HTML is written for the users. A XML sitemap protocol is specifically intended for search engine spiders. At its root, XML is a file that includes all the behind the scenes activity on a web site.</w:t>
+      </w:r>
+    </w:p>
+    <w:p>
+      <w:pPr>
+        <w:pStyle w:val="normal0"/>
+        <w:contextualSpacing/>
+      </w:pPr>
+    </w:p>
+    <w:p>
+      <w:pPr>
+        <w:pStyle w:val="normal0"/>
         <w:numPr>
           <w:ilvl w:val="0"/>
           <w:numId w:val="1"/>
@@ -552,6 +1355,27 @@
       <w:pPr>
         <w:pStyle w:val="normal0"/>
       </w:pPr>
+    </w:p>
+    <w:p>
+      <w:pPr>
+        <w:pStyle w:val="normal0"/>
+      </w:pPr>
+      <w:proofErr w:type="gramStart"/>
+      <w:r>
+        <w:t>Guests</w:t>
+      </w:r>
+      <w:proofErr w:type="gramEnd"/>
+      <w:r>
+        <w:t xml:space="preserve"> articles, broken-link building, </w:t>
+      </w:r>
+      <w:proofErr w:type="spellStart"/>
+      <w:r>
+        <w:t>infographics</w:t>
+      </w:r>
+      <w:proofErr w:type="spellEnd"/>
+      <w:r>
+        <w:t>, internal links, promoting content, testimonials, donating to non-profits, and getting interviewed</w:t>
+      </w:r>
     </w:p>
     <w:sectPr>
       <w:pgSz w:w="12240" w:h="15840"/>
@@ -1021,6 +1845,30 @@
     <w:rPr>
       <w:i/>
       <w:iCs/>
+    </w:rPr>
+  </w:style>
+  <w:style w:type="character" w:styleId="Hyperlink">
+    <w:name w:val="Hyperlink"/>
+    <w:basedOn w:val="DefaultParagraphFont"/>
+    <w:uiPriority w:val="99"/>
+    <w:semiHidden/>
+    <w:unhideWhenUsed/>
+    <w:rsid w:val="006806ED"/>
+    <w:rPr>
+      <w:color w:val="0000FF" w:themeColor="hyperlink"/>
+      <w:u w:val="single"/>
+    </w:rPr>
+  </w:style>
+  <w:style w:type="character" w:styleId="FollowedHyperlink">
+    <w:name w:val="FollowedHyperlink"/>
+    <w:basedOn w:val="DefaultParagraphFont"/>
+    <w:uiPriority w:val="99"/>
+    <w:semiHidden/>
+    <w:unhideWhenUsed/>
+    <w:rsid w:val="00AC382D"/>
+    <w:rPr>
+      <w:color w:val="800080" w:themeColor="followedHyperlink"/>
+      <w:u w:val="single"/>
     </w:rPr>
   </w:style>
 </w:styles>

</xml_diff>